<commit_message>
Documentation: video link included. Added a small comment.
</commit_message>
<xml_diff>
--- a/assignment-documentation.docx
+++ b/assignment-documentation.docx
@@ -24,6 +24,9 @@
       <w:r>
         <w:tab/>
         <w:t xml:space="preserve">: </w:t>
+      </w:r>
+      <w:r>
+        <w:t>https://drive.google.com/open?id=1fZyECWsLUazJmvlSGGkXAdm-gpT8aocV</w:t>
       </w:r>
     </w:p>
     <w:p>
@@ -1530,6 +1533,15 @@
         </w:rPr>
         <w:t>: data stored in viewModel, so rotating &amp; recreating views do not cause errors</w:t>
       </w:r>
+      <w:r>
+        <w:rPr>
+          <w:sz w:val="22"/>
+          <w:szCs w:val="22"/>
+        </w:rPr>
+        <w:t>. LiveData used when it is useful.</w:t>
+      </w:r>
+      <w:bookmarkStart w:id="0" w:name="_GoBack"/>
+      <w:bookmarkEnd w:id="0"/>
     </w:p>
     <w:p>
       <w:pPr>
@@ -1649,8 +1661,6 @@
         </w:rPr>
         <w:t>mit history is more specta</w:t>
       </w:r>
-      <w:bookmarkStart w:id="0" w:name="_GoBack"/>
-      <w:bookmarkEnd w:id="0"/>
       <w:r>
         <w:rPr>
           <w:sz w:val="22"/>

</xml_diff>